<commit_message>
arreglo formato de seguimiento
</commit_message>
<xml_diff>
--- a/Anteproyecto.docx
+++ b/Anteproyecto.docx
@@ -1603,7 +1603,7 @@
                 <w:rFonts w:hint="default" w:ascii="Arimo" w:hAnsi="Arimo" w:cs="Arimo"/>
                 <w:sz w:val="24"/>
               </w:rPr>
-              <w:t xml:space="preserve"> y a su centro de investigación y de esta forma tener un control completo de los recursos humanos que poseen y de esta forma asignar los recursos humanos mas adecuados a los distintos proyectos de la fundación y del centro de investigación de Markoptic </w:t>
+              <w:t xml:space="preserve"> y a su centro de investigación y de esta forma tener un control completo de los recursos humanos que poseen y de esta forma asignar los recursos humanos mas adecuados a los distintos proyectos de la fundación y del centro de investigación de Markoptic</w:t>
             </w:r>
             <w:r>
               <w:rPr>
@@ -1612,18 +1612,18 @@
               </w:rPr>
               <w:t>.</w:t>
             </w:r>
+          </w:p>
+          <w:p>
+            <w:pPr>
+              <w:spacing w:after="100" w:afterAutospacing="1" w:line="240" w:lineRule="auto"/>
+              <w:jc w:val="both"/>
+              <w:rPr>
+                <w:rFonts w:ascii="Arimo" w:hAnsi="Arimo" w:cs="Arimo"/>
+                <w:sz w:val="24"/>
+              </w:rPr>
+            </w:pPr>
             <w:bookmarkStart w:id="0" w:name="_GoBack"/>
             <w:bookmarkEnd w:id="0"/>
-          </w:p>
-          <w:p>
-            <w:pPr>
-              <w:spacing w:after="100" w:afterAutospacing="1" w:line="240" w:lineRule="auto"/>
-              <w:jc w:val="both"/>
-              <w:rPr>
-                <w:rFonts w:ascii="Arimo" w:hAnsi="Arimo" w:cs="Arimo"/>
-                <w:sz w:val="24"/>
-              </w:rPr>
-            </w:pPr>
           </w:p>
           <w:p>
             <w:pPr>
@@ -3183,7 +3183,27 @@
                 <w:sz w:val="18"/>
                 <w:szCs w:val="18"/>
               </w:rPr>
-              <w:t>Análisis y diseño de la arquitectura del sistema</w:t>
+              <w:t>Análisis</w:t>
+            </w:r>
+            <w:r>
+              <w:rPr>
+                <w:rFonts w:hint="default" w:ascii="Arimo" w:hAnsi="Arimo" w:cs="Arimo"/>
+                <w:bCs/>
+                <w:color w:val="333333"/>
+                <w:sz w:val="18"/>
+                <w:szCs w:val="18"/>
+              </w:rPr>
+              <w:t xml:space="preserve"> de requerimientos</w:t>
+            </w:r>
+            <w:r>
+              <w:rPr>
+                <w:rFonts w:ascii="Arimo" w:hAnsi="Arimo" w:cs="Arimo"/>
+                <w:bCs/>
+                <w:color w:val="333333"/>
+                <w:sz w:val="18"/>
+                <w:szCs w:val="18"/>
+              </w:rPr>
+              <w:t xml:space="preserve"> y diseño de la arquitectura del sistema</w:t>
             </w:r>
           </w:p>
         </w:tc>
@@ -7127,7 +7147,19 @@
               <w:rPr>
                 <w:rFonts w:ascii="Arimo" w:hAnsi="Arimo" w:cs="Arimo"/>
               </w:rPr>
-              <w:t>Análisis y diseño de una arquitectura de software que ayude al sistema a cumplir con los requisitos funcionales y de calidad que la fundación necesita.</w:t>
+              <w:t>Análisis</w:t>
+            </w:r>
+            <w:r>
+              <w:rPr>
+                <w:rFonts w:hint="default" w:ascii="Arimo" w:hAnsi="Arimo" w:cs="Arimo"/>
+              </w:rPr>
+              <w:t xml:space="preserve"> de los requerimientos</w:t>
+            </w:r>
+            <w:r>
+              <w:rPr>
+                <w:rFonts w:ascii="Arimo" w:hAnsi="Arimo" w:cs="Arimo"/>
+              </w:rPr>
+              <w:t xml:space="preserve"> y diseño de una arquitectura de software que ayude al sistema a cumplir con los requisitos funcionales y de calidad que la fundación necesita.</w:t>
             </w:r>
             <w:r>
               <w:rPr>

</xml_diff>

<commit_message>
primer seguimiento y finalizacion de la investigacion
</commit_message>
<xml_diff>
--- a/Anteproyecto.docx
+++ b/Anteproyecto.docx
@@ -7,14 +7,14 @@
         <w:spacing w:after="0" w:line="240" w:lineRule="auto"/>
         <w:jc w:val="center"/>
         <w:rPr>
-          <w:rFonts w:ascii="Arial Black" w:hAnsi="Arial Black"/>
+          <w:rFonts w:ascii="Arial" w:hAnsi="Arial"/>
           <w:b/>
           <w:sz w:val="24"/>
         </w:rPr>
       </w:pPr>
       <w:r>
         <w:rPr>
-          <w:rFonts w:ascii="Arial Black" w:hAnsi="Arial Black"/>
+          <w:rFonts w:ascii="Arial" w:hAnsi="Arial"/>
           <w:b/>
           <w:sz w:val="24"/>
         </w:rPr>
@@ -26,14 +26,14 @@
         <w:spacing w:after="0" w:line="240" w:lineRule="auto"/>
         <w:jc w:val="center"/>
         <w:rPr>
-          <w:rFonts w:ascii="Arial Black" w:hAnsi="Arial Black"/>
+          <w:rFonts w:ascii="Arial" w:hAnsi="Arial"/>
           <w:b/>
           <w:sz w:val="24"/>
         </w:rPr>
       </w:pPr>
       <w:r>
         <w:rPr>
-          <w:rFonts w:ascii="Arial Black" w:hAnsi="Arial Black"/>
+          <w:rFonts w:ascii="Arial" w:hAnsi="Arial"/>
           <w:b/>
           <w:sz w:val="24"/>
         </w:rPr>
@@ -45,7 +45,7 @@
         <w:spacing w:after="0" w:line="240" w:lineRule="auto"/>
         <w:jc w:val="center"/>
         <w:rPr>
-          <w:rFonts w:ascii="Arial Black" w:hAnsi="Arial Black"/>
+          <w:rFonts w:ascii="Arial" w:hAnsi="Arial"/>
           <w:b/>
           <w:sz w:val="24"/>
         </w:rPr>
@@ -56,7 +56,7 @@
         <w:spacing w:after="0" w:line="240" w:lineRule="auto"/>
         <w:jc w:val="center"/>
         <w:rPr>
-          <w:rFonts w:ascii="Arial Black" w:hAnsi="Arial Black"/>
+          <w:rFonts w:ascii="Arial" w:hAnsi="Arial"/>
           <w:b/>
           <w:sz w:val="24"/>
         </w:rPr>
@@ -67,14 +67,14 @@
         <w:spacing w:after="0" w:line="240" w:lineRule="auto"/>
         <w:jc w:val="center"/>
         <w:rPr>
-          <w:rFonts w:ascii="Arial Black" w:hAnsi="Arial Black"/>
+          <w:rFonts w:ascii="Arial" w:hAnsi="Arial"/>
           <w:b/>
           <w:sz w:val="24"/>
         </w:rPr>
       </w:pPr>
       <w:r>
         <w:rPr>
-          <w:rFonts w:ascii="Arial Black" w:hAnsi="Arial Black"/>
+          <w:rFonts w:ascii="Arial" w:hAnsi="Arial"/>
           <w:b/>
           <w:sz w:val="24"/>
         </w:rPr>
@@ -86,7 +86,7 @@
         <w:spacing w:after="0" w:line="240" w:lineRule="auto"/>
         <w:jc w:val="center"/>
         <w:rPr>
-          <w:rFonts w:ascii="Arial Black" w:hAnsi="Arial Black"/>
+          <w:rFonts w:ascii="Arial" w:hAnsi="Arial"/>
           <w:b/>
           <w:sz w:val="24"/>
         </w:rPr>
@@ -97,14 +97,14 @@
         <w:spacing w:after="0" w:line="240" w:lineRule="auto"/>
         <w:jc w:val="center"/>
         <w:rPr>
-          <w:rFonts w:ascii="Arial Black" w:hAnsi="Arial Black"/>
+          <w:rFonts w:ascii="Arial" w:hAnsi="Arial"/>
           <w:b/>
           <w:sz w:val="24"/>
         </w:rPr>
       </w:pPr>
       <w:r>
         <w:rPr>
-          <w:rFonts w:ascii="Arial Black" w:hAnsi="Arial Black"/>
+          <w:rFonts w:ascii="Arial" w:hAnsi="Arial"/>
           <w:b/>
           <w:sz w:val="24"/>
         </w:rPr>
@@ -116,7 +116,7 @@
         <w:spacing w:after="0" w:line="240" w:lineRule="auto"/>
         <w:jc w:val="center"/>
         <w:rPr>
-          <w:rFonts w:ascii="Arial Black" w:hAnsi="Arial Black"/>
+          <w:rFonts w:ascii="Arial" w:hAnsi="Arial"/>
           <w:b/>
           <w:color w:val="000000"/>
           <w:sz w:val="24"/>
@@ -126,7 +126,7 @@
       </w:pPr>
       <w:r>
         <w:rPr>
-          <w:rFonts w:ascii="Arial Black" w:hAnsi="Arial Black"/>
+          <w:rFonts w:ascii="Arial" w:hAnsi="Arial"/>
           <w:bCs/>
           <w:color w:val="333333"/>
           <w:sz w:val="24"/>
@@ -140,7 +140,7 @@
         <w:spacing w:after="0" w:line="240" w:lineRule="auto"/>
         <w:jc w:val="center"/>
         <w:rPr>
-          <w:rFonts w:ascii="Arial Black" w:hAnsi="Arial Black"/>
+          <w:rFonts w:ascii="Arial" w:hAnsi="Arial"/>
           <w:b/>
           <w:color w:val="339966"/>
           <w:sz w:val="24"/>
@@ -197,7 +197,7 @@
               <w:spacing w:after="0" w:line="240" w:lineRule="auto"/>
               <w:jc w:val="center"/>
               <w:rPr>
-                <w:rFonts w:ascii="Arial Black" w:hAnsi="Arial Black"/>
+                <w:rFonts w:ascii="Arial" w:hAnsi="Arial"/>
                 <w:b w:val="0"/>
                 <w:bCs/>
                 <w:color w:val="FFFFFF"/>
@@ -206,7 +206,7 @@
             </w:pPr>
             <w:r>
               <w:rPr>
-                <w:rFonts w:ascii="Arial Black" w:hAnsi="Arial Black"/>
+                <w:rFonts w:ascii="Arial" w:hAnsi="Arial"/>
                 <w:b/>
                 <w:bCs/>
                 <w:color w:val="FFFFFF"/>
@@ -227,7 +227,7 @@
               <w:spacing w:after="0" w:line="240" w:lineRule="auto"/>
               <w:jc w:val="center"/>
               <w:rPr>
-                <w:rFonts w:ascii="Arial Black" w:hAnsi="Arial Black"/>
+                <w:rFonts w:ascii="Arial" w:hAnsi="Arial"/>
                 <w:b w:val="0"/>
                 <w:bCs/>
                 <w:color w:val="FFFFFF"/>
@@ -236,7 +236,7 @@
             </w:pPr>
             <w:r>
               <w:rPr>
-                <w:rFonts w:ascii="Arial Black" w:hAnsi="Arial Black"/>
+                <w:rFonts w:ascii="Arial" w:hAnsi="Arial"/>
                 <w:b/>
                 <w:bCs/>
                 <w:color w:val="FFFFFF"/>
@@ -257,7 +257,7 @@
               <w:spacing w:after="0" w:line="240" w:lineRule="auto"/>
               <w:jc w:val="center"/>
               <w:rPr>
-                <w:rFonts w:ascii="Arial Black" w:hAnsi="Arial Black"/>
+                <w:rFonts w:ascii="Arial" w:hAnsi="Arial"/>
                 <w:b w:val="0"/>
                 <w:bCs/>
                 <w:color w:val="FFFFFF"/>
@@ -266,7 +266,7 @@
             </w:pPr>
             <w:r>
               <w:rPr>
-                <w:rFonts w:ascii="Arial Black" w:hAnsi="Arial Black"/>
+                <w:rFonts w:ascii="Arial" w:hAnsi="Arial"/>
                 <w:b/>
                 <w:bCs/>
                 <w:color w:val="FFFFFF"/>
@@ -300,7 +300,7 @@
               <w:spacing w:after="0" w:line="240" w:lineRule="auto"/>
               <w:jc w:val="center"/>
               <w:rPr>
-                <w:rFonts w:ascii="Arial Black" w:hAnsi="Arial Black"/>
+                <w:rFonts w:ascii="Arial" w:hAnsi="Arial"/>
                 <w:b/>
                 <w:color w:val="000000"/>
                 <w:sz w:val="24"/>
@@ -308,7 +308,7 @@
             </w:pPr>
             <w:r>
               <w:rPr>
-                <w:rFonts w:ascii="Arial Black" w:hAnsi="Arial Black"/>
+                <w:rFonts w:ascii="Arial" w:hAnsi="Arial"/>
                 <w:b/>
                 <w:color w:val="000000"/>
                 <w:sz w:val="24"/>
@@ -328,7 +328,7 @@
               <w:spacing w:after="0" w:line="240" w:lineRule="auto"/>
               <w:jc w:val="center"/>
               <w:rPr>
-                <w:rFonts w:ascii="Arial Black" w:hAnsi="Arial Black"/>
+                <w:rFonts w:ascii="Arial" w:hAnsi="Arial"/>
                 <w:b/>
                 <w:color w:val="000000"/>
                 <w:sz w:val="24"/>
@@ -336,7 +336,7 @@
             </w:pPr>
             <w:r>
               <w:rPr>
-                <w:rFonts w:ascii="Arial Black" w:hAnsi="Arial Black"/>
+                <w:rFonts w:ascii="Arial" w:hAnsi="Arial"/>
                 <w:b/>
                 <w:color w:val="000000"/>
                 <w:sz w:val="24"/>
@@ -356,7 +356,7 @@
               <w:spacing w:after="0" w:line="240" w:lineRule="auto"/>
               <w:jc w:val="center"/>
               <w:rPr>
-                <w:rFonts w:ascii="Arial Black" w:hAnsi="Arial Black"/>
+                <w:rFonts w:ascii="Arial" w:hAnsi="Arial"/>
                 <w:b/>
                 <w:color w:val="000000"/>
                 <w:sz w:val="24"/>
@@ -364,7 +364,7 @@
             </w:pPr>
             <w:r>
               <w:rPr>
-                <w:rFonts w:ascii="Arial Black" w:hAnsi="Arial Black"/>
+                <w:rFonts w:ascii="Arial" w:hAnsi="Arial"/>
                 <w:b/>
                 <w:color w:val="000000"/>
                 <w:sz w:val="24"/>
@@ -380,7 +380,7 @@
         <w:spacing w:after="0" w:line="240" w:lineRule="auto"/>
         <w:jc w:val="center"/>
         <w:rPr>
-          <w:rFonts w:ascii="Arial Black" w:hAnsi="Arial Black"/>
+          <w:rFonts w:ascii="Arial" w:hAnsi="Arial"/>
           <w:b/>
           <w:color w:val="339966"/>
           <w:sz w:val="24"/>
@@ -392,7 +392,7 @@
         <w:spacing w:after="0" w:line="240" w:lineRule="auto"/>
         <w:jc w:val="center"/>
         <w:rPr>
-          <w:rFonts w:ascii="Arial Black" w:hAnsi="Arial Black"/>
+          <w:rFonts w:ascii="Arial" w:hAnsi="Arial"/>
           <w:b/>
           <w:bCs/>
           <w:sz w:val="24"/>
@@ -404,7 +404,7 @@
         <w:spacing w:after="0" w:line="240" w:lineRule="auto"/>
         <w:jc w:val="center"/>
         <w:rPr>
-          <w:rFonts w:ascii="Arial Black" w:hAnsi="Arial Black"/>
+          <w:rFonts w:ascii="Arial" w:hAnsi="Arial"/>
           <w:b/>
           <w:bCs/>
           <w:sz w:val="24"/>
@@ -412,7 +412,7 @@
       </w:pPr>
       <w:r>
         <w:rPr>
-          <w:rFonts w:ascii="Arial Black" w:hAnsi="Arial Black"/>
+          <w:rFonts w:ascii="Arial" w:hAnsi="Arial"/>
           <w:b/>
           <w:bCs/>
           <w:sz w:val="24"/>
@@ -425,7 +425,7 @@
         <w:spacing w:after="0" w:line="240" w:lineRule="auto"/>
         <w:jc w:val="center"/>
         <w:rPr>
-          <w:rFonts w:ascii="Arial Black" w:hAnsi="Arial Black"/>
+          <w:rFonts w:ascii="Arial" w:hAnsi="Arial"/>
           <w:b/>
           <w:sz w:val="24"/>
         </w:rPr>
@@ -436,14 +436,14 @@
         <w:spacing w:after="0" w:line="240" w:lineRule="auto"/>
         <w:jc w:val="center"/>
         <w:rPr>
-          <w:rFonts w:ascii="Arial Black" w:hAnsi="Arial Black"/>
+          <w:rFonts w:ascii="Arial" w:hAnsi="Arial"/>
           <w:b/>
           <w:sz w:val="24"/>
         </w:rPr>
       </w:pPr>
       <w:r>
         <w:rPr>
-          <w:rFonts w:ascii="Arial Black" w:hAnsi="Arial Black"/>
+          <w:rFonts w:ascii="Arial" w:hAnsi="Arial"/>
           <w:b/>
           <w:bCs/>
           <w:sz w:val="24"/>
@@ -452,7 +452,7 @@
       </w:r>
       <w:r>
         <w:rPr>
-          <w:rFonts w:ascii="Arial Black" w:hAnsi="Arial Black"/>
+          <w:rFonts w:ascii="Arial" w:hAnsi="Arial"/>
           <w:b/>
           <w:sz w:val="24"/>
         </w:rPr>
@@ -464,14 +464,14 @@
         <w:spacing w:after="0" w:line="240" w:lineRule="auto"/>
         <w:jc w:val="center"/>
         <w:rPr>
-          <w:rFonts w:ascii="Arial Black" w:hAnsi="Arial Black"/>
+          <w:rFonts w:ascii="Arial" w:hAnsi="Arial"/>
           <w:b/>
           <w:sz w:val="24"/>
         </w:rPr>
       </w:pPr>
       <w:r>
         <w:rPr>
-          <w:rFonts w:ascii="Arial Black" w:hAnsi="Arial Black"/>
+          <w:rFonts w:ascii="Arial" w:hAnsi="Arial"/>
           <w:b/>
           <w:bCs/>
           <w:sz w:val="24"/>
@@ -484,7 +484,7 @@
         <w:spacing w:after="0" w:line="240" w:lineRule="auto"/>
         <w:jc w:val="center"/>
         <w:rPr>
-          <w:rFonts w:ascii="Arial Black" w:hAnsi="Arial Black"/>
+          <w:rFonts w:ascii="Arial" w:hAnsi="Arial"/>
           <w:b/>
           <w:sz w:val="24"/>
         </w:rPr>
@@ -495,7 +495,7 @@
         <w:spacing w:after="0" w:line="240" w:lineRule="auto"/>
         <w:jc w:val="center"/>
         <w:rPr>
-          <w:rFonts w:ascii="Arial Black" w:hAnsi="Arial Black"/>
+          <w:rFonts w:ascii="Arial" w:hAnsi="Arial"/>
           <w:b/>
           <w:sz w:val="24"/>
         </w:rPr>
@@ -506,14 +506,14 @@
         <w:spacing w:after="0" w:line="240" w:lineRule="auto"/>
         <w:jc w:val="center"/>
         <w:rPr>
-          <w:rFonts w:ascii="Arial Black" w:hAnsi="Arial Black"/>
+          <w:rFonts w:ascii="Arial" w:hAnsi="Arial"/>
           <w:b/>
           <w:sz w:val="24"/>
         </w:rPr>
       </w:pPr>
       <w:r>
         <w:rPr>
-          <w:rFonts w:ascii="Arial Black" w:hAnsi="Arial Black"/>
+          <w:rFonts w:ascii="Arial" w:hAnsi="Arial"/>
           <w:b/>
           <w:sz w:val="24"/>
         </w:rPr>
@@ -525,7 +525,7 @@
         <w:spacing w:after="0" w:line="240" w:lineRule="auto"/>
         <w:jc w:val="center"/>
         <w:rPr>
-          <w:rFonts w:ascii="Arial Black" w:hAnsi="Arial Black"/>
+          <w:rFonts w:ascii="Arial" w:hAnsi="Arial"/>
           <w:b/>
           <w:sz w:val="24"/>
         </w:rPr>
@@ -536,7 +536,7 @@
         <w:spacing w:after="0" w:line="240" w:lineRule="auto"/>
         <w:jc w:val="center"/>
         <w:rPr>
-          <w:rFonts w:ascii="Arial Black" w:hAnsi="Arial Black"/>
+          <w:rFonts w:ascii="Arial" w:hAnsi="Arial"/>
           <w:b/>
           <w:sz w:val="24"/>
         </w:rPr>
@@ -564,7 +564,7 @@
         <w:spacing w:after="0" w:line="240" w:lineRule="auto"/>
         <w:jc w:val="center"/>
         <w:rPr>
-          <w:rFonts w:ascii="Arial Black" w:hAnsi="Arial Black"/>
+          <w:rFonts w:ascii="Arial" w:hAnsi="Arial"/>
           <w:b/>
           <w:sz w:val="24"/>
         </w:rPr>
@@ -575,14 +575,14 @@
         <w:spacing w:after="0" w:line="240" w:lineRule="auto"/>
         <w:jc w:val="center"/>
         <w:rPr>
-          <w:rFonts w:ascii="Arial Black" w:hAnsi="Arial Black"/>
+          <w:rFonts w:ascii="Arial" w:hAnsi="Arial"/>
           <w:b/>
           <w:sz w:val="24"/>
         </w:rPr>
       </w:pPr>
       <w:r>
         <w:rPr>
-          <w:rFonts w:ascii="Arial Black" w:hAnsi="Arial Black"/>
+          <w:rFonts w:ascii="Arial" w:hAnsi="Arial"/>
           <w:b/>
           <w:sz w:val="24"/>
         </w:rPr>
@@ -602,7 +602,7 @@
         <w:spacing w:after="0" w:line="240" w:lineRule="auto"/>
         <w:jc w:val="center"/>
         <w:rPr>
-          <w:rFonts w:ascii="Arial Black" w:hAnsi="Arial Black"/>
+          <w:rFonts w:ascii="Arial" w:hAnsi="Arial"/>
           <w:b/>
           <w:sz w:val="24"/>
         </w:rPr>
@@ -613,7 +613,7 @@
         <w:spacing w:after="0" w:line="240" w:lineRule="auto"/>
         <w:jc w:val="center"/>
         <w:rPr>
-          <w:rFonts w:ascii="Arial Black" w:hAnsi="Arial Black"/>
+          <w:rFonts w:ascii="Arial" w:hAnsi="Arial"/>
           <w:b/>
           <w:sz w:val="24"/>
         </w:rPr>
@@ -624,14 +624,80 @@
         <w:spacing w:after="0" w:line="240" w:lineRule="auto"/>
         <w:jc w:val="center"/>
         <w:rPr>
-          <w:rFonts w:ascii="Arial Black" w:hAnsi="Arial Black"/>
+          <w:rFonts w:ascii="Arial" w:hAnsi="Arial"/>
+          <w:b/>
+          <w:sz w:val="24"/>
+        </w:rPr>
+      </w:pPr>
+    </w:p>
+    <w:p>
+      <w:pPr>
+        <w:spacing w:after="0" w:line="240" w:lineRule="auto"/>
+        <w:jc w:val="center"/>
+        <w:rPr>
+          <w:rFonts w:ascii="Arial" w:hAnsi="Arial"/>
+          <w:b/>
+          <w:sz w:val="24"/>
+        </w:rPr>
+      </w:pPr>
+    </w:p>
+    <w:p>
+      <w:pPr>
+        <w:spacing w:after="0" w:line="240" w:lineRule="auto"/>
+        <w:jc w:val="center"/>
+        <w:rPr>
+          <w:rFonts w:ascii="Arial" w:hAnsi="Arial"/>
+          <w:b/>
+          <w:sz w:val="24"/>
+        </w:rPr>
+      </w:pPr>
+    </w:p>
+    <w:p>
+      <w:pPr>
+        <w:spacing w:after="0" w:line="240" w:lineRule="auto"/>
+        <w:jc w:val="center"/>
+        <w:rPr>
+          <w:rFonts w:ascii="Arial" w:hAnsi="Arial"/>
+          <w:b/>
+          <w:sz w:val="24"/>
+        </w:rPr>
+      </w:pPr>
+    </w:p>
+    <w:p>
+      <w:pPr>
+        <w:spacing w:after="0" w:line="240" w:lineRule="auto"/>
+        <w:jc w:val="center"/>
+        <w:rPr>
+          <w:rFonts w:ascii="Arial" w:hAnsi="Arial"/>
+          <w:b/>
+          <w:sz w:val="24"/>
+        </w:rPr>
+      </w:pPr>
+    </w:p>
+    <w:p>
+      <w:pPr>
+        <w:spacing w:after="0" w:line="240" w:lineRule="auto"/>
+        <w:jc w:val="center"/>
+        <w:rPr>
+          <w:rFonts w:ascii="Arial" w:hAnsi="Arial"/>
+          <w:b/>
+          <w:sz w:val="24"/>
+        </w:rPr>
+      </w:pPr>
+    </w:p>
+    <w:p>
+      <w:pPr>
+        <w:spacing w:after="0" w:line="240" w:lineRule="auto"/>
+        <w:jc w:val="center"/>
+        <w:rPr>
+          <w:rFonts w:ascii="Arial" w:hAnsi="Arial"/>
           <w:b/>
           <w:sz w:val="24"/>
         </w:rPr>
       </w:pPr>
       <w:r>
         <w:rPr>
-          <w:rFonts w:ascii="Arial Black" w:hAnsi="Arial Black"/>
+          <w:rFonts w:ascii="Arial" w:hAnsi="Arial"/>
           <w:b/>
           <w:sz w:val="24"/>
         </w:rPr>
@@ -643,52 +709,21 @@
         <w:spacing w:after="0" w:line="240" w:lineRule="auto"/>
         <w:jc w:val="center"/>
         <w:rPr>
-          <w:rFonts w:ascii="Arial Black" w:hAnsi="Arial Black"/>
+          <w:rFonts w:ascii="Arial" w:hAnsi="Arial"/>
           <w:b/>
           <w:sz w:val="24"/>
         </w:rPr>
       </w:pPr>
       <w:r>
         <w:rPr>
-          <w:rFonts w:ascii="Arial Black" w:hAnsi="Arial Black"/>
+          <w:rFonts w:ascii="Arial" w:hAnsi="Arial"/>
           <w:b/>
           <w:sz w:val="24"/>
         </w:rPr>
         <w:t>Culiacán, Sinaloa, a jueves 14 de agosto de 2014</w:t>
       </w:r>
-    </w:p>
-    <w:p>
-      <w:pPr>
-        <w:spacing w:after="0" w:line="240" w:lineRule="auto"/>
-        <w:jc w:val="center"/>
-        <w:rPr>
-          <w:rFonts w:ascii="Arial Black" w:hAnsi="Arial Black"/>
-          <w:b/>
-          <w:sz w:val="24"/>
-        </w:rPr>
-      </w:pPr>
-    </w:p>
-    <w:p>
-      <w:pPr>
-        <w:spacing w:after="0" w:line="240" w:lineRule="auto"/>
-        <w:jc w:val="center"/>
-        <w:rPr>
-          <w:rFonts w:ascii="Arial Black" w:hAnsi="Arial Black"/>
-          <w:b/>
-          <w:sz w:val="24"/>
-        </w:rPr>
-      </w:pPr>
-    </w:p>
-    <w:p>
-      <w:pPr>
-        <w:spacing w:after="0" w:line="240" w:lineRule="auto"/>
-        <w:jc w:val="center"/>
-        <w:rPr>
-          <w:rFonts w:ascii="Arial Black" w:hAnsi="Arial Black"/>
-          <w:b/>
-          <w:sz w:val="24"/>
-        </w:rPr>
-      </w:pPr>
+      <w:bookmarkStart w:id="0" w:name="_GoBack"/>
+      <w:bookmarkEnd w:id="0"/>
     </w:p>
     <w:p>
       <w:pPr>
@@ -1474,7 +1509,7 @@
           <w:tblLayout w:type="fixed"/>
         </w:tblPrEx>
         <w:trPr>
-          <w:trHeight w:val="6357" w:hRule="atLeast"/>
+          <w:trHeight w:val="6910" w:hRule="atLeast"/>
         </w:trPr>
         <w:tc>
           <w:tcPr>
@@ -7057,8 +7092,6 @@
           <w:b/>
         </w:rPr>
       </w:pPr>
-      <w:bookmarkStart w:id="0" w:name="_GoBack"/>
-      <w:bookmarkEnd w:id="0"/>
     </w:p>
     <w:p>
       <w:pPr>

</xml_diff>